<commit_message>
added new docs and renumbered some as well
</commit_message>
<xml_diff>
--- a/01-Tutorial-GitHub.docx
+++ b/01-Tutorial-GitHub.docx
@@ -9,6 +9,8 @@
           <w:b/>
         </w:rPr>
       </w:pPr>
+      <w:bookmarkStart w:id="0" w:name="_GoBack"/>
+      <w:bookmarkEnd w:id="0"/>
       <w:r>
         <w:rPr>
           <w:b/>
@@ -673,8 +675,6 @@
                 <w:color w:val="000000" w:themeColor="text1"/>
               </w:rPr>
             </w:pPr>
-            <w:bookmarkStart w:id="0" w:name="_GoBack"/>
-            <w:bookmarkEnd w:id="0"/>
           </w:p>
           <w:p>
             <w:pPr>
@@ -871,6 +871,61 @@
     <w:p/>
     <w:p>
       <w:r>
+        <w:t>Also, choose Vim as your editor when asked.</w:t>
+      </w:r>
+    </w:p>
+    <w:p>
+      <w:r>
+        <w:rPr>
+          <w:noProof/>
+        </w:rPr>
+        <w:drawing>
+          <wp:inline distT="0" distB="0" distL="0" distR="0" wp14:anchorId="0EDF2267" wp14:editId="6DE68C5C">
+            <wp:extent cx="4108704" cy="3216729"/>
+            <wp:effectExtent l="0" t="0" r="0" b="0"/>
+            <wp:docPr id="11" name="Picture 11"/>
+            <wp:cNvGraphicFramePr>
+              <a:graphicFrameLocks xmlns:a="http://schemas.openxmlformats.org/drawingml/2006/main" noChangeAspect="1"/>
+            </wp:cNvGraphicFramePr>
+            <a:graphic xmlns:a="http://schemas.openxmlformats.org/drawingml/2006/main">
+              <a:graphicData uri="http://schemas.openxmlformats.org/drawingml/2006/picture">
+                <pic:pic xmlns:pic="http://schemas.openxmlformats.org/drawingml/2006/picture">
+                  <pic:nvPicPr>
+                    <pic:cNvPr id="11" name="image (6).png"/>
+                    <pic:cNvPicPr/>
+                  </pic:nvPicPr>
+                  <pic:blipFill>
+                    <a:blip r:embed="rId12" cstate="print">
+                      <a:extLst>
+                        <a:ext uri="{28A0092B-C50C-407E-A947-70E740481C1C}">
+                          <a14:useLocalDpi xmlns:a14="http://schemas.microsoft.com/office/drawing/2010/main" val="0"/>
+                        </a:ext>
+                      </a:extLst>
+                    </a:blip>
+                    <a:stretch>
+                      <a:fillRect/>
+                    </a:stretch>
+                  </pic:blipFill>
+                  <pic:spPr>
+                    <a:xfrm>
+                      <a:off x="0" y="0"/>
+                      <a:ext cx="4125204" cy="3229647"/>
+                    </a:xfrm>
+                    <a:prstGeom prst="rect">
+                      <a:avLst/>
+                    </a:prstGeom>
+                  </pic:spPr>
+                </pic:pic>
+              </a:graphicData>
+            </a:graphic>
+          </wp:inline>
+        </w:drawing>
+      </w:r>
+    </w:p>
+    <w:p/>
+    <w:p/>
+    <w:p>
+      <w:r>
         <w:rPr>
           <w:noProof/>
         </w:rPr>
@@ -888,7 +943,7 @@
                     <pic:cNvPicPr preferRelativeResize="0"/>
                   </pic:nvPicPr>
                   <pic:blipFill>
-                    <a:blip r:embed="rId12"/>
+                    <a:blip r:embed="rId13"/>
                     <a:srcRect/>
                     <a:stretch>
                       <a:fillRect/>
@@ -917,7 +972,6 @@
         <w:rPr>
           <w:noProof/>
         </w:rPr>
-        <w:lastRenderedPageBreak/>
         <w:drawing>
           <wp:inline distT="114300" distB="114300" distL="114300" distR="114300" wp14:anchorId="7092944B" wp14:editId="424FEE91">
             <wp:extent cx="4805363" cy="3920884"/>
@@ -932,7 +986,7 @@
                     <pic:cNvPicPr preferRelativeResize="0"/>
                   </pic:nvPicPr>
                   <pic:blipFill>
-                    <a:blip r:embed="rId13"/>
+                    <a:blip r:embed="rId14"/>
                     <a:srcRect/>
                     <a:stretch>
                       <a:fillRect/>
@@ -975,7 +1029,7 @@
                     <pic:cNvPicPr preferRelativeResize="0"/>
                   </pic:nvPicPr>
                   <pic:blipFill>
-                    <a:blip r:embed="rId14"/>
+                    <a:blip r:embed="rId15"/>
                     <a:srcRect/>
                     <a:stretch>
                       <a:fillRect/>
@@ -1004,7 +1058,6 @@
         <w:rPr>
           <w:noProof/>
         </w:rPr>
-        <w:lastRenderedPageBreak/>
         <w:drawing>
           <wp:inline distT="114300" distB="114300" distL="114300" distR="114300" wp14:anchorId="67CF91A3" wp14:editId="211311CD">
             <wp:extent cx="4652963" cy="3819736"/>
@@ -1019,7 +1072,7 @@
                     <pic:cNvPicPr preferRelativeResize="0"/>
                   </pic:nvPicPr>
                   <pic:blipFill>
-                    <a:blip r:embed="rId15"/>
+                    <a:blip r:embed="rId16"/>
                     <a:srcRect/>
                     <a:stretch>
                       <a:fillRect/>
@@ -1062,7 +1115,7 @@
                     <pic:cNvPicPr preferRelativeResize="0"/>
                   </pic:nvPicPr>
                   <pic:blipFill>
-                    <a:blip r:embed="rId16"/>
+                    <a:blip r:embed="rId17"/>
                     <a:srcRect/>
                     <a:stretch>
                       <a:fillRect/>
@@ -1106,7 +1159,7 @@
                     <pic:cNvPicPr preferRelativeResize="0"/>
                   </pic:nvPicPr>
                   <pic:blipFill>
-                    <a:blip r:embed="rId17"/>
+                    <a:blip r:embed="rId18"/>
                     <a:srcRect/>
                     <a:stretch>
                       <a:fillRect/>
@@ -1149,7 +1202,7 @@
                     <pic:cNvPicPr preferRelativeResize="0"/>
                   </pic:nvPicPr>
                   <pic:blipFill>
-                    <a:blip r:embed="rId18"/>
+                    <a:blip r:embed="rId19"/>
                     <a:srcRect/>
                     <a:stretch>
                       <a:fillRect/>

</xml_diff>